<commit_message>
Annanido pdf de informe final
</commit_message>
<xml_diff>
--- a/informes_TEC/tercer_informe/tercer_informe_ArielRodriguezJimenez.docx
+++ b/informes_TEC/tercer_informe/tercer_informe_ArielRodriguezJimenez.docx
@@ -2,6 +2,29 @@
 <file path=word/document.xml><?xml version="1.0" encoding="utf-8"?>
 <w:document xmlns:wpc="http://schemas.microsoft.com/office/word/2010/wordprocessingCanvas" xmlns:cx="http://schemas.microsoft.com/office/drawing/2014/chartex" xmlns:cx1="http://schemas.microsoft.com/office/drawing/2015/9/8/chartex" xmlns:cx2="http://schemas.microsoft.com/office/drawing/2015/10/21/chartex" xmlns:cx3="http://schemas.microsoft.com/office/drawing/2016/5/9/chartex" xmlns:cx4="http://schemas.microsoft.com/office/drawing/2016/5/10/chartex" xmlns:cx5="http://schemas.microsoft.com/office/drawing/2016/5/11/chartex" xmlns:cx6="http://schemas.microsoft.com/office/drawing/2016/5/12/chartex" xmlns:cx7="http://schemas.microsoft.com/office/drawing/2016/5/13/chartex" xmlns:cx8="http://schemas.microsoft.com/office/drawing/2016/5/14/chartex" xmlns:mc="http://schemas.openxmlformats.org/markup-compatibility/2006" xmlns:aink="http://schemas.microsoft.com/office/drawing/2016/ink" xmlns:am3d="http://schemas.microsoft.com/office/drawing/2017/model3d" xmlns:o="urn:schemas-microsoft-com:office:office" xmlns:r="http://schemas.openxmlformats.org/officeDocument/2006/relationships" xmlns:m="http://schemas.openxmlformats.org/officeDocument/2006/math" xmlns:v="urn:schemas-microsoft-com:vml" xmlns:wp14="http://schemas.microsoft.com/office/word/2010/wordprocessingDrawing" xmlns:wp="http://schemas.openxmlformats.org/drawingml/2006/wordprocessingDrawing" xmlns:w10="urn:schemas-microsoft-com:office:word" xmlns:w="http://schemas.openxmlformats.org/wordprocessingml/2006/main" xmlns:w14="http://schemas.microsoft.com/office/word/2010/wordml" xmlns:w15="http://schemas.microsoft.com/office/word/2012/wordml" xmlns:w16cid="http://schemas.microsoft.com/office/word/2016/wordml/cid" xmlns:w16se="http://schemas.microsoft.com/office/word/2015/wordml/symex" xmlns:wpg="http://schemas.microsoft.com/office/word/2010/wordprocessingGroup" xmlns:wpi="http://schemas.microsoft.com/office/word/2010/wordprocessingInk" xmlns:wne="http://schemas.microsoft.com/office/word/2006/wordml" xmlns:wps="http://schemas.microsoft.com/office/word/2010/wordprocessingShape" mc:Ignorable="w14 w15 w16se w16cid wp14">
   <w:body>
+    <w:p>
+      <w:pPr>
+        <w:spacing w:before="100" w:beforeAutospacing="1" w:line="360" w:lineRule="auto"/>
+        <w:jc w:val="center"/>
+        <w:rPr>
+          <w:rFonts w:ascii="Arial" w:eastAsia="Arial" w:hAnsi="Arial" w:cs="Arial"/>
+          <w:b/>
+          <w:sz w:val="36"/>
+          <w:szCs w:val="24"/>
+          <w:lang w:val="es-ES"/>
+        </w:rPr>
+      </w:pPr>
+      <w:r>
+        <w:rPr>
+          <w:rFonts w:ascii="Arial" w:eastAsia="Arial" w:hAnsi="Arial" w:cs="Arial"/>
+          <w:b/>
+          <w:sz w:val="36"/>
+          <w:szCs w:val="24"/>
+          <w:lang w:val="es-ES"/>
+        </w:rPr>
+        <w:t>Instituto Tecnológico de Costa Rica</w:t>
+      </w:r>
+    </w:p>
     <w:p>
       <w:pPr>
         <w:spacing w:before="100" w:beforeAutospacing="1" w:line="360" w:lineRule="auto"/>
@@ -211,7 +234,7 @@
           <w:szCs w:val="28"/>
           <w:lang w:val="es-ES"/>
         </w:rPr>
-        <w:t>Tercer</w:t>
+        <w:t>Informe final</w:t>
       </w:r>
       <w:r>
         <w:rPr>
@@ -220,7 +243,7 @@
           <w:szCs w:val="28"/>
           <w:lang w:val="es-ES"/>
         </w:rPr>
-        <w:t xml:space="preserve"> informe de práctica profesional</w:t>
+        <w:t xml:space="preserve"> de práctica profesional</w:t>
       </w:r>
     </w:p>
     <w:p>
@@ -337,6 +360,15 @@
           <w:szCs w:val="24"/>
           <w:lang w:val="es-ES"/>
         </w:rPr>
+        <w:t xml:space="preserve">Desarrollado en </w:t>
+      </w:r>
+      <w:r>
+        <w:rPr>
+          <w:rFonts w:ascii="Arial" w:eastAsia="Arial" w:hAnsi="Arial" w:cs="Arial"/>
+          <w:sz w:val="24"/>
+          <w:szCs w:val="24"/>
+          <w:lang w:val="es-ES"/>
+        </w:rPr>
         <w:t>Grupo Integrado de Ingeniería</w:t>
       </w:r>
       <w:r>
@@ -435,7 +467,7 @@
           <w:sz w:val="24"/>
         </w:rPr>
       </w:pPr>
-      <w:bookmarkStart w:id="0" w:name="_Toc516855197"/>
+      <w:bookmarkStart w:id="0" w:name="_Toc516856519"/>
       <w:r>
         <w:rPr>
           <w:rFonts w:ascii="Arial" w:hAnsi="Arial" w:cs="Arial"/>
@@ -594,9 +626,11 @@
     <w:sdt>
       <w:sdtPr>
         <w:rPr>
-          <w:rFonts w:ascii="Arial" w:hAnsi="Arial" w:cs="Arial"/>
-          <w:szCs w:val="24"/>
-          <w:lang w:val="es-ES"/>
+          <w:rFonts w:ascii="Arial" w:eastAsiaTheme="minorHAnsi" w:hAnsi="Arial" w:cs="Arial"/>
+          <w:color w:val="auto"/>
+          <w:sz w:val="22"/>
+          <w:szCs w:val="24"/>
+          <w:lang w:val="es-ES" w:eastAsia="en-US"/>
         </w:rPr>
         <w:id w:val="-1641960956"/>
         <w:docPartObj>
@@ -606,12 +640,9 @@
       </w:sdtPr>
       <w:sdtEndPr>
         <w:rPr>
-          <w:rFonts w:eastAsiaTheme="minorHAnsi"/>
           <w:b/>
           <w:bCs/>
-          <w:color w:val="auto"/>
-          <w:sz w:val="24"/>
-          <w:lang w:eastAsia="en-US"/>
+          <w:sz w:val="24"/>
         </w:rPr>
       </w:sdtEndPr>
       <w:sdtContent>
@@ -669,7 +700,7 @@
             </w:rPr>
             <w:fldChar w:fldCharType="separate"/>
           </w:r>
-          <w:hyperlink w:anchor="_Toc516855197" w:history="1">
+          <w:hyperlink w:anchor="_Toc516856519" w:history="1">
             <w:r>
               <w:rPr>
                 <w:rStyle w:val="Hipervnculo"/>
@@ -697,7 +728,7 @@
                 <w:noProof/>
                 <w:webHidden/>
               </w:rPr>
-              <w:instrText xml:space="preserve"> PAGEREF _Toc516855197 \h </w:instrText>
+              <w:instrText xml:space="preserve"> PAGEREF _Toc516856519 \h </w:instrText>
             </w:r>
             <w:r>
               <w:rPr>
@@ -740,7 +771,7 @@
               <w:lang w:eastAsia="es-419"/>
             </w:rPr>
           </w:pPr>
-          <w:hyperlink w:anchor="_Toc516855198" w:history="1">
+          <w:hyperlink w:anchor="_Toc516856520" w:history="1">
             <w:r>
               <w:rPr>
                 <w:rStyle w:val="Hipervnculo"/>
@@ -768,7 +799,7 @@
                 <w:noProof/>
                 <w:webHidden/>
               </w:rPr>
-              <w:instrText xml:space="preserve"> PAGEREF _Toc516855198 \h </w:instrText>
+              <w:instrText xml:space="preserve"> PAGEREF _Toc516856520 \h </w:instrText>
             </w:r>
             <w:r>
               <w:rPr>
@@ -811,7 +842,7 @@
               <w:lang w:eastAsia="es-419"/>
             </w:rPr>
           </w:pPr>
-          <w:hyperlink w:anchor="_Toc516855199" w:history="1">
+          <w:hyperlink w:anchor="_Toc516856521" w:history="1">
             <w:r>
               <w:rPr>
                 <w:rStyle w:val="Hipervnculo"/>
@@ -839,7 +870,7 @@
                 <w:noProof/>
                 <w:webHidden/>
               </w:rPr>
-              <w:instrText xml:space="preserve"> PAGEREF _Toc516855199 \h </w:instrText>
+              <w:instrText xml:space="preserve"> PAGEREF _Toc516856521 \h </w:instrText>
             </w:r>
             <w:r>
               <w:rPr>
@@ -882,7 +913,7 @@
               <w:lang w:eastAsia="es-419"/>
             </w:rPr>
           </w:pPr>
-          <w:hyperlink w:anchor="_Toc516855200" w:history="1">
+          <w:hyperlink w:anchor="_Toc516856522" w:history="1">
             <w:r>
               <w:rPr>
                 <w:rStyle w:val="Hipervnculo"/>
@@ -910,7 +941,7 @@
                 <w:noProof/>
                 <w:webHidden/>
               </w:rPr>
-              <w:instrText xml:space="preserve"> PAGEREF _Toc516855200 \h </w:instrText>
+              <w:instrText xml:space="preserve"> PAGEREF _Toc516856522 \h </w:instrText>
             </w:r>
             <w:r>
               <w:rPr>
@@ -953,7 +984,7 @@
               <w:lang w:eastAsia="es-419"/>
             </w:rPr>
           </w:pPr>
-          <w:hyperlink w:anchor="_Toc516855201" w:history="1">
+          <w:hyperlink w:anchor="_Toc516856523" w:history="1">
             <w:r>
               <w:rPr>
                 <w:rStyle w:val="Hipervnculo"/>
@@ -981,7 +1012,7 @@
                 <w:noProof/>
                 <w:webHidden/>
               </w:rPr>
-              <w:instrText xml:space="preserve"> PAGEREF _Toc516855201 \h </w:instrText>
+              <w:instrText xml:space="preserve"> PAGEREF _Toc516856523 \h </w:instrText>
             </w:r>
             <w:r>
               <w:rPr>
@@ -1024,7 +1055,7 @@
               <w:lang w:eastAsia="es-419"/>
             </w:rPr>
           </w:pPr>
-          <w:hyperlink w:anchor="_Toc516855202" w:history="1">
+          <w:hyperlink w:anchor="_Toc516856524" w:history="1">
             <w:r>
               <w:rPr>
                 <w:rStyle w:val="Hipervnculo"/>
@@ -1052,7 +1083,7 @@
                 <w:noProof/>
                 <w:webHidden/>
               </w:rPr>
-              <w:instrText xml:space="preserve"> PAGEREF _Toc516855202 \h </w:instrText>
+              <w:instrText xml:space="preserve"> PAGEREF _Toc516856524 \h </w:instrText>
             </w:r>
             <w:r>
               <w:rPr>
@@ -1095,7 +1126,7 @@
               <w:lang w:eastAsia="es-419"/>
             </w:rPr>
           </w:pPr>
-          <w:hyperlink w:anchor="_Toc516855203" w:history="1">
+          <w:hyperlink w:anchor="_Toc516856525" w:history="1">
             <w:r>
               <w:rPr>
                 <w:rStyle w:val="Hipervnculo"/>
@@ -1123,7 +1154,7 @@
                 <w:noProof/>
                 <w:webHidden/>
               </w:rPr>
-              <w:instrText xml:space="preserve"> PAGEREF _Toc516855203 \h </w:instrText>
+              <w:instrText xml:space="preserve"> PAGEREF _Toc516856525 \h </w:instrText>
             </w:r>
             <w:r>
               <w:rPr>
@@ -1166,7 +1197,7 @@
               <w:lang w:eastAsia="es-419"/>
             </w:rPr>
           </w:pPr>
-          <w:hyperlink w:anchor="_Toc516855204" w:history="1">
+          <w:hyperlink w:anchor="_Toc516856526" w:history="1">
             <w:r>
               <w:rPr>
                 <w:rStyle w:val="Hipervnculo"/>
@@ -1194,7 +1225,7 @@
                 <w:noProof/>
                 <w:webHidden/>
               </w:rPr>
-              <w:instrText xml:space="preserve"> PAGEREF _Toc516855204 \h </w:instrText>
+              <w:instrText xml:space="preserve"> PAGEREF _Toc516856526 \h </w:instrText>
             </w:r>
             <w:r>
               <w:rPr>
@@ -1237,7 +1268,7 @@
               <w:lang w:eastAsia="es-419"/>
             </w:rPr>
           </w:pPr>
-          <w:hyperlink w:anchor="_Toc516855205" w:history="1">
+          <w:hyperlink w:anchor="_Toc516856527" w:history="1">
             <w:r>
               <w:rPr>
                 <w:rStyle w:val="Hipervnculo"/>
@@ -1265,7 +1296,7 @@
                 <w:noProof/>
                 <w:webHidden/>
               </w:rPr>
-              <w:instrText xml:space="preserve"> PAGEREF _Toc516855205 \h </w:instrText>
+              <w:instrText xml:space="preserve"> PAGEREF _Toc516856527 \h </w:instrText>
             </w:r>
             <w:r>
               <w:rPr>
@@ -1348,7 +1379,7 @@
           <w:szCs w:val="24"/>
         </w:rPr>
       </w:pPr>
-      <w:bookmarkStart w:id="1" w:name="_Toc516855198"/>
+      <w:bookmarkStart w:id="1" w:name="_Toc516856520"/>
       <w:r>
         <w:rPr>
           <w:rFonts w:ascii="Arial" w:hAnsi="Arial" w:cs="Arial"/>
@@ -1374,82 +1405,74 @@
         </w:rPr>
         <w:t xml:space="preserve">Actualmente se está trabajando con modelos de mundo que aprenden en tiempo real a predecir acciones que en un futuro les puede generar una pérdida o una ganancia. Llámese pérdida a las acciones que estarían mal hechas, </w:t>
       </w:r>
-      <w:proofErr w:type="gramStart"/>
-      <w:r>
-        <w:rPr>
-          <w:rFonts w:ascii="Arial" w:hAnsi="Arial" w:cs="Arial"/>
-        </w:rPr>
-        <w:t>como</w:t>
-      </w:r>
-      <w:proofErr w:type="gramEnd"/>
-      <w:r>
-        <w:rPr>
-          <w:rFonts w:ascii="Arial" w:hAnsi="Arial" w:cs="Arial"/>
-        </w:rPr>
-        <w:t xml:space="preserve"> por ejemplo: tener como objetivo agarrar una bola, pero que la acción decidida por el robot sea simplemente golpearla; una acción que le produzca ganancia sería agarrar la bola (es el objetivo inicial).</w:t>
-      </w:r>
-    </w:p>
-    <w:p>
-      <w:pPr>
-        <w:pStyle w:val="Standard"/>
-        <w:spacing w:line="360" w:lineRule="auto"/>
-        <w:jc w:val="both"/>
-        <w:rPr>
-          <w:rFonts w:ascii="Arial" w:hAnsi="Arial" w:cs="Arial"/>
-        </w:rPr>
-      </w:pPr>
-      <w:r>
-        <w:rPr>
-          <w:rFonts w:ascii="Arial" w:hAnsi="Arial" w:cs="Arial"/>
-        </w:rPr>
-        <w:t>Las acciones que se pueden ejecutar por el robot hasta ahora son las siguientes:</w:t>
-      </w:r>
-    </w:p>
-    <w:p>
-      <w:pPr>
-        <w:pStyle w:val="Standard"/>
-        <w:spacing w:line="360" w:lineRule="auto"/>
-        <w:jc w:val="both"/>
-        <w:rPr>
-          <w:rFonts w:ascii="Arial" w:hAnsi="Arial" w:cs="Arial"/>
-        </w:rPr>
-      </w:pPr>
-      <w:r>
-        <w:rPr>
-          <w:rFonts w:ascii="Arial" w:hAnsi="Arial" w:cs="Arial"/>
-        </w:rPr>
-        <w:t xml:space="preserve">* </w:t>
-      </w:r>
-      <w:r>
-        <w:rPr>
-          <w:rFonts w:ascii="Arial" w:hAnsi="Arial" w:cs="Arial"/>
-        </w:rPr>
-        <w:t>Agarrar objeto</w:t>
-      </w:r>
-    </w:p>
-    <w:p>
-      <w:pPr>
-        <w:pStyle w:val="Standard"/>
-        <w:spacing w:line="360" w:lineRule="auto"/>
-        <w:jc w:val="both"/>
-        <w:rPr>
-          <w:rFonts w:ascii="Arial" w:hAnsi="Arial" w:cs="Arial"/>
-        </w:rPr>
-      </w:pPr>
-      <w:r>
-        <w:rPr>
-          <w:rFonts w:ascii="Arial" w:hAnsi="Arial" w:cs="Arial"/>
-        </w:rPr>
-        <w:t>* Pedir favor (Ej</w:t>
-      </w:r>
-      <w:r>
-        <w:rPr>
-          <w:rFonts w:ascii="Arial" w:hAnsi="Arial" w:cs="Arial"/>
-        </w:rPr>
-        <w:t>emplo</w:t>
-      </w:r>
       <w:bookmarkStart w:id="2" w:name="_GoBack"/>
       <w:bookmarkEnd w:id="2"/>
+      <w:r>
+        <w:rPr>
+          <w:rFonts w:ascii="Arial" w:hAnsi="Arial" w:cs="Arial"/>
+        </w:rPr>
+        <w:t>por ejemplo: tener como objetivo agarrar una bola, pero que la acción decidida por el robot sea simplemente golpearla; una acción que le produzca ganancia sería agarrar la bola (es el objetivo inicial).</w:t>
+      </w:r>
+    </w:p>
+    <w:p>
+      <w:pPr>
+        <w:pStyle w:val="Standard"/>
+        <w:spacing w:line="360" w:lineRule="auto"/>
+        <w:jc w:val="both"/>
+        <w:rPr>
+          <w:rFonts w:ascii="Arial" w:hAnsi="Arial" w:cs="Arial"/>
+        </w:rPr>
+      </w:pPr>
+      <w:r>
+        <w:rPr>
+          <w:rFonts w:ascii="Arial" w:hAnsi="Arial" w:cs="Arial"/>
+        </w:rPr>
+        <w:t>Las acciones que se pueden ejecutar por el robot hasta ahora son las siguientes:</w:t>
+      </w:r>
+    </w:p>
+    <w:p>
+      <w:pPr>
+        <w:pStyle w:val="Standard"/>
+        <w:spacing w:line="360" w:lineRule="auto"/>
+        <w:jc w:val="both"/>
+        <w:rPr>
+          <w:rFonts w:ascii="Arial" w:hAnsi="Arial" w:cs="Arial"/>
+        </w:rPr>
+      </w:pPr>
+      <w:r>
+        <w:rPr>
+          <w:rFonts w:ascii="Arial" w:hAnsi="Arial" w:cs="Arial"/>
+        </w:rPr>
+        <w:t xml:space="preserve">* </w:t>
+      </w:r>
+      <w:r>
+        <w:rPr>
+          <w:rFonts w:ascii="Arial" w:hAnsi="Arial" w:cs="Arial"/>
+        </w:rPr>
+        <w:t>Agarrar objeto</w:t>
+      </w:r>
+    </w:p>
+    <w:p>
+      <w:pPr>
+        <w:pStyle w:val="Standard"/>
+        <w:spacing w:line="360" w:lineRule="auto"/>
+        <w:jc w:val="both"/>
+        <w:rPr>
+          <w:rFonts w:ascii="Arial" w:hAnsi="Arial" w:cs="Arial"/>
+        </w:rPr>
+      </w:pPr>
+      <w:r>
+        <w:rPr>
+          <w:rFonts w:ascii="Arial" w:hAnsi="Arial" w:cs="Arial"/>
+        </w:rPr>
+        <w:t>* Pedir favor (Ej</w:t>
+      </w:r>
+      <w:r>
+        <w:rPr>
+          <w:rFonts w:ascii="Arial" w:hAnsi="Arial" w:cs="Arial"/>
+        </w:rPr>
+        <w:t>emplo</w:t>
+      </w:r>
       <w:r>
         <w:rPr>
           <w:rFonts w:ascii="Arial" w:hAnsi="Arial" w:cs="Arial"/>
@@ -2319,7 +2342,7 @@
           <w:szCs w:val="24"/>
         </w:rPr>
       </w:pPr>
-      <w:bookmarkStart w:id="3" w:name="_Toc516855199"/>
+      <w:bookmarkStart w:id="3" w:name="_Toc516856521"/>
       <w:r>
         <w:rPr>
           <w:rFonts w:ascii="Arial" w:hAnsi="Arial" w:cs="Arial"/>
@@ -3286,7 +3309,7 @@
           <w:szCs w:val="24"/>
         </w:rPr>
       </w:pPr>
-      <w:bookmarkStart w:id="4" w:name="_Toc516855200"/>
+      <w:bookmarkStart w:id="4" w:name="_Toc516856522"/>
       <w:r>
         <w:rPr>
           <w:rFonts w:ascii="Arial" w:hAnsi="Arial" w:cs="Arial"/>
@@ -3318,7 +3341,7 @@
           <w:szCs w:val="24"/>
         </w:rPr>
       </w:pPr>
-      <w:bookmarkStart w:id="5" w:name="_Toc516855201"/>
+      <w:bookmarkStart w:id="5" w:name="_Toc516856523"/>
       <w:r>
         <w:rPr>
           <w:rFonts w:ascii="Arial" w:hAnsi="Arial" w:cs="Arial"/>
@@ -3404,7 +3427,7 @@
           <w:szCs w:val="24"/>
         </w:rPr>
       </w:pPr>
-      <w:bookmarkStart w:id="6" w:name="_Toc516855202"/>
+      <w:bookmarkStart w:id="6" w:name="_Toc516856524"/>
       <w:r>
         <w:rPr>
           <w:rFonts w:ascii="Arial" w:hAnsi="Arial" w:cs="Arial"/>
@@ -4548,7 +4571,7 @@
           <w:szCs w:val="24"/>
         </w:rPr>
       </w:pPr>
-      <w:bookmarkStart w:id="7" w:name="_Toc516855203"/>
+      <w:bookmarkStart w:id="7" w:name="_Toc516856525"/>
       <w:r>
         <w:rPr>
           <w:rFonts w:ascii="Arial" w:hAnsi="Arial" w:cs="Arial"/>
@@ -4728,7 +4751,7 @@
           <w:szCs w:val="24"/>
         </w:rPr>
       </w:pPr>
-      <w:bookmarkStart w:id="8" w:name="_Toc516855204"/>
+      <w:bookmarkStart w:id="8" w:name="_Toc516856526"/>
       <w:r>
         <w:rPr>
           <w:rFonts w:ascii="Arial" w:hAnsi="Arial" w:cs="Arial"/>
@@ -4874,44 +4897,14 @@
           <w:b/>
           <w:sz w:val="24"/>
         </w:rPr>
-        <w:t xml:space="preserve">Imagen </w:t>
-      </w:r>
-      <w:r>
-        <w:rPr>
-          <w:rFonts w:ascii="Arial" w:hAnsi="Arial" w:cs="Arial"/>
-          <w:b/>
-          <w:sz w:val="24"/>
-        </w:rPr>
-        <w:t>2</w:t>
-      </w:r>
-      <w:r>
-        <w:rPr>
-          <w:rFonts w:ascii="Arial" w:hAnsi="Arial" w:cs="Arial"/>
-          <w:b/>
-          <w:sz w:val="24"/>
-        </w:rPr>
-        <w:t>:</w:t>
-      </w:r>
-      <w:r>
-        <w:rPr>
-          <w:rFonts w:ascii="Arial" w:hAnsi="Arial" w:cs="Arial"/>
-          <w:sz w:val="24"/>
-        </w:rPr>
-        <w:t xml:space="preserve"> Gráfica de predicciones del pnode</w:t>
-      </w:r>
-      <w:r>
-        <w:rPr>
-          <w:rFonts w:ascii="Arial" w:hAnsi="Arial" w:cs="Arial"/>
-          <w:sz w:val="24"/>
-        </w:rPr>
-        <w:t>7</w:t>
-      </w:r>
-      <w:r>
-        <w:rPr>
-          <w:rFonts w:ascii="Arial" w:hAnsi="Arial" w:cs="Arial"/>
-          <w:sz w:val="24"/>
-        </w:rPr>
-        <w:t>. Los puntos negros son las predicciones y las cruces rojas son las etiquetas.</w:t>
+        <w:t>Imagen 2:</w:t>
+      </w:r>
+      <w:r>
+        <w:rPr>
+          <w:rFonts w:ascii="Arial" w:hAnsi="Arial" w:cs="Arial"/>
+          <w:sz w:val="24"/>
+        </w:rPr>
+        <w:t xml:space="preserve"> Gráfica de predicciones del pnode7. Los puntos negros son las predicciones y las cruces rojas son las etiquetas.</w:t>
       </w:r>
     </w:p>
     <w:p/>
@@ -4977,44 +4970,14 @@
           <w:b/>
           <w:sz w:val="24"/>
         </w:rPr>
-        <w:t xml:space="preserve">Imagen </w:t>
-      </w:r>
-      <w:r>
-        <w:rPr>
-          <w:rFonts w:ascii="Arial" w:hAnsi="Arial" w:cs="Arial"/>
-          <w:b/>
-          <w:sz w:val="24"/>
-        </w:rPr>
-        <w:t>3</w:t>
-      </w:r>
-      <w:r>
-        <w:rPr>
-          <w:rFonts w:ascii="Arial" w:hAnsi="Arial" w:cs="Arial"/>
-          <w:b/>
-          <w:sz w:val="24"/>
-        </w:rPr>
-        <w:t>:</w:t>
-      </w:r>
-      <w:r>
-        <w:rPr>
-          <w:rFonts w:ascii="Arial" w:hAnsi="Arial" w:cs="Arial"/>
-          <w:sz w:val="24"/>
-        </w:rPr>
-        <w:t xml:space="preserve"> Gráfica de predicciones del pnode</w:t>
-      </w:r>
-      <w:r>
-        <w:rPr>
-          <w:rFonts w:ascii="Arial" w:hAnsi="Arial" w:cs="Arial"/>
-          <w:sz w:val="24"/>
-        </w:rPr>
-        <w:t>2</w:t>
-      </w:r>
-      <w:r>
-        <w:rPr>
-          <w:rFonts w:ascii="Arial" w:hAnsi="Arial" w:cs="Arial"/>
-          <w:sz w:val="24"/>
-        </w:rPr>
-        <w:t>0. Los puntos negros son las predicciones y las cruces rojas son las etiquetas.</w:t>
+        <w:t>Imagen 3:</w:t>
+      </w:r>
+      <w:r>
+        <w:rPr>
+          <w:rFonts w:ascii="Arial" w:hAnsi="Arial" w:cs="Arial"/>
+          <w:sz w:val="24"/>
+        </w:rPr>
+        <w:t xml:space="preserve"> Gráfica de predicciones del pnode20. Los puntos negros son las predicciones y las cruces rojas son las etiquetas.</w:t>
       </w:r>
     </w:p>
     <w:p>
@@ -5040,7 +5003,7 @@
           <w:rFonts w:ascii="Arial" w:hAnsi="Arial" w:cs="Arial"/>
         </w:rPr>
       </w:pPr>
-      <w:bookmarkStart w:id="9" w:name="_Toc516855205"/>
+      <w:bookmarkStart w:id="9" w:name="_Toc516856527"/>
       <w:r>
         <w:rPr>
           <w:rFonts w:ascii="Arial" w:hAnsi="Arial" w:cs="Arial"/>
@@ -5146,19 +5109,10 @@
           <w:rFonts w:ascii="Arial" w:hAnsi="Arial" w:cs="Arial"/>
           <w:sz w:val="24"/>
           <w:szCs w:val="24"/>
-        </w:rPr>
-        <w:t xml:space="preserve">ADAM: A </w:t>
-      </w:r>
-      <w:proofErr w:type="spellStart"/>
-      <w:r>
-        <w:rPr>
-          <w:rFonts w:ascii="Arial" w:hAnsi="Arial" w:cs="Arial"/>
-          <w:sz w:val="24"/>
-          <w:szCs w:val="24"/>
-        </w:rPr>
-        <w:t>meth</w:t>
-      </w:r>
-      <w:proofErr w:type="spellEnd"/>
+          <w:lang w:val="en-US"/>
+        </w:rPr>
+        <w:t>ADAM: A meth</w:t>
+      </w:r>
       <w:r>
         <w:rPr>
           <w:rFonts w:ascii="Arial" w:hAnsi="Arial" w:cs="Arial"/>
@@ -5348,6 +5302,7 @@
         <w:docPartUnique/>
       </w:docPartObj>
     </w:sdtPr>
+    <w:sdtEndPr/>
     <w:sdtContent>
       <w:p>
         <w:pPr>
@@ -6189,560 +6144,6 @@
 </w:styles>
 </file>
 
-<file path=word/glossary/document.xml><?xml version="1.0" encoding="utf-8"?>
-<w:glossaryDocument xmlns:wpc="http://schemas.microsoft.com/office/word/2010/wordprocessingCanvas" xmlns:cx="http://schemas.microsoft.com/office/drawing/2014/chartex" xmlns:cx1="http://schemas.microsoft.com/office/drawing/2015/9/8/chartex" xmlns:cx2="http://schemas.microsoft.com/office/drawing/2015/10/21/chartex" xmlns:cx3="http://schemas.microsoft.com/office/drawing/2016/5/9/chartex" xmlns:cx4="http://schemas.microsoft.com/office/drawing/2016/5/10/chartex" xmlns:cx5="http://schemas.microsoft.com/office/drawing/2016/5/11/chartex" xmlns:cx6="http://schemas.microsoft.com/office/drawing/2016/5/12/chartex" xmlns:cx7="http://schemas.microsoft.com/office/drawing/2016/5/13/chartex" xmlns:cx8="http://schemas.microsoft.com/office/drawing/2016/5/14/chartex" xmlns:mc="http://schemas.openxmlformats.org/markup-compatibility/2006" xmlns:aink="http://schemas.microsoft.com/office/drawing/2016/ink" xmlns:am3d="http://schemas.microsoft.com/office/drawing/2017/model3d" xmlns:o="urn:schemas-microsoft-com:office:office" xmlns:r="http://schemas.openxmlformats.org/officeDocument/2006/relationships" xmlns:m="http://schemas.openxmlformats.org/officeDocument/2006/math" xmlns:v="urn:schemas-microsoft-com:vml" xmlns:wp14="http://schemas.microsoft.com/office/word/2010/wordprocessingDrawing" xmlns:wp="http://schemas.openxmlformats.org/drawingml/2006/wordprocessingDrawing" xmlns:w10="urn:schemas-microsoft-com:office:word" xmlns:w="http://schemas.openxmlformats.org/wordprocessingml/2006/main" xmlns:w14="http://schemas.microsoft.com/office/word/2010/wordml" xmlns:w15="http://schemas.microsoft.com/office/word/2012/wordml" xmlns:w16cid="http://schemas.microsoft.com/office/word/2016/wordml/cid" xmlns:w16se="http://schemas.microsoft.com/office/word/2015/wordml/symex" xmlns:wpg="http://schemas.microsoft.com/office/word/2010/wordprocessingGroup" xmlns:wpi="http://schemas.microsoft.com/office/word/2010/wordprocessingInk" xmlns:wne="http://schemas.microsoft.com/office/word/2006/wordml" xmlns:wps="http://schemas.microsoft.com/office/word/2010/wordprocessingShape" mc:Ignorable="w14 w15 w16se w16cid wp14"/>
-</file>
-
-<file path=word/glossary/fontTable.xml><?xml version="1.0" encoding="utf-8"?>
-<w:fonts xmlns:mc="http://schemas.openxmlformats.org/markup-compatibility/2006" xmlns:r="http://schemas.openxmlformats.org/officeDocument/2006/relationships" xmlns:w="http://schemas.openxmlformats.org/wordprocessingml/2006/main" xmlns:w14="http://schemas.microsoft.com/office/word/2010/wordml" xmlns:w15="http://schemas.microsoft.com/office/word/2012/wordml" xmlns:w16cid="http://schemas.microsoft.com/office/word/2016/wordml/cid" xmlns:w16se="http://schemas.microsoft.com/office/word/2015/wordml/symex" mc:Ignorable="w14 w15 w16se w16cid">
-  <w:font w:name="Symbol">
-    <w:panose1 w:val="05050102010706020507"/>
-    <w:charset w:val="02"/>
-    <w:family w:val="roman"/>
-    <w:pitch w:val="variable"/>
-    <w:sig w:usb0="00000000" w:usb1="10000000" w:usb2="00000000" w:usb3="00000000" w:csb0="80000000" w:csb1="00000000"/>
-  </w:font>
-  <w:font w:name="Calibri">
-    <w:panose1 w:val="020F0502020204030204"/>
-    <w:charset w:val="00"/>
-    <w:family w:val="swiss"/>
-    <w:pitch w:val="variable"/>
-    <w:sig w:usb0="E0002AFF" w:usb1="4000ACFF" w:usb2="00000001" w:usb3="00000000" w:csb0="000001FF" w:csb1="00000000"/>
-  </w:font>
-  <w:font w:name="Times New Roman">
-    <w:panose1 w:val="02020603050405020304"/>
-    <w:charset w:val="00"/>
-    <w:family w:val="roman"/>
-    <w:pitch w:val="variable"/>
-    <w:sig w:usb0="E0002AFF" w:usb1="C0007843" w:usb2="00000009" w:usb3="00000000" w:csb0="000001FF" w:csb1="00000000"/>
-  </w:font>
-  <w:font w:name="Courier New">
-    <w:panose1 w:val="02070309020205020404"/>
-    <w:charset w:val="00"/>
-    <w:family w:val="modern"/>
-    <w:pitch w:val="fixed"/>
-    <w:sig w:usb0="E0002EFF" w:usb1="C0007843" w:usb2="00000009" w:usb3="00000000" w:csb0="000001FF" w:csb1="00000000"/>
-  </w:font>
-  <w:font w:name="Wingdings">
-    <w:panose1 w:val="05000000000000000000"/>
-    <w:charset w:val="02"/>
-    <w:family w:val="auto"/>
-    <w:pitch w:val="variable"/>
-    <w:sig w:usb0="00000000" w:usb1="10000000" w:usb2="00000000" w:usb3="00000000" w:csb0="80000000" w:csb1="00000000"/>
-  </w:font>
-  <w:font w:name="Calibri Light">
-    <w:panose1 w:val="020F0302020204030204"/>
-    <w:charset w:val="00"/>
-    <w:family w:val="swiss"/>
-    <w:pitch w:val="variable"/>
-    <w:sig w:usb0="A0002AEF" w:usb1="4000207B" w:usb2="00000000" w:usb3="00000000" w:csb0="000001FF" w:csb1="00000000"/>
-  </w:font>
-  <w:font w:name="Liberation Serif">
-    <w:altName w:val="Times New Roman"/>
-    <w:charset w:val="00"/>
-    <w:family w:val="roman"/>
-    <w:pitch w:val="variable"/>
-  </w:font>
-  <w:font w:name="Noto Sans CJK SC Regular">
-    <w:charset w:val="00"/>
-    <w:family w:val="auto"/>
-    <w:pitch w:val="variable"/>
-  </w:font>
-  <w:font w:name="FreeSans">
-    <w:altName w:val="Calibri"/>
-    <w:charset w:val="00"/>
-    <w:family w:val="auto"/>
-    <w:pitch w:val="variable"/>
-  </w:font>
-  <w:font w:name="Arial">
-    <w:panose1 w:val="020B0604020202020204"/>
-    <w:charset w:val="00"/>
-    <w:family w:val="swiss"/>
-    <w:pitch w:val="variable"/>
-    <w:sig w:usb0="E0002AFF" w:usb1="C0007843" w:usb2="00000009" w:usb3="00000000" w:csb0="000001FF" w:csb1="00000000"/>
-  </w:font>
-</w:fonts>
-</file>
-
-<file path=word/glossary/settings.xml><?xml version="1.0" encoding="utf-8"?>
-<w:settings xmlns:mc="http://schemas.openxmlformats.org/markup-compatibility/2006" xmlns:o="urn:schemas-microsoft-com:office:office" xmlns:r="http://schemas.openxmlformats.org/officeDocument/2006/relationships" xmlns:m="http://schemas.openxmlformats.org/officeDocument/2006/math" xmlns:v="urn:schemas-microsoft-com:vml" xmlns:w10="urn:schemas-microsoft-com:office:word" xmlns:w="http://schemas.openxmlformats.org/wordprocessingml/2006/main" xmlns:w14="http://schemas.microsoft.com/office/word/2010/wordml" xmlns:w15="http://schemas.microsoft.com/office/word/2012/wordml" xmlns:w16cid="http://schemas.microsoft.com/office/word/2016/wordml/cid" xmlns:w16se="http://schemas.microsoft.com/office/word/2015/wordml/symex" xmlns:sl="http://schemas.openxmlformats.org/schemaLibrary/2006/main" mc:Ignorable="w14 w15 w16se w16cid">
-  <w:view w:val="normal"/>
-  <w:defaultTabStop w:val="708"/>
-  <w:hyphenationZone w:val="425"/>
-  <w:characterSpacingControl w:val="doNotCompress"/>
-  <w:compat>
-    <w:useFELayout/>
-    <w:compatSetting w:name="compatibilityMode" w:uri="http://schemas.microsoft.com/office/word" w:val="15"/>
-    <w:compatSetting w:name="overrideTableStyleFontSizeAndJustification" w:uri="http://schemas.microsoft.com/office/word" w:val="1"/>
-    <w:compatSetting w:name="enableOpenTypeFeatures" w:uri="http://schemas.microsoft.com/office/word" w:val="1"/>
-    <w:compatSetting w:name="doNotFlipMirrorIndents" w:uri="http://schemas.microsoft.com/office/word" w:val="1"/>
-    <w:compatSetting w:name="differentiateMultirowTableHeaders" w:uri="http://schemas.microsoft.com/office/word" w:val="1"/>
-  </w:compat>
-  <w:rsids>
-    <w:rsidRoot w:val="00D24F21"/>
-    <w:rsid w:val="00BF2610"/>
-    <w:rsid w:val="00D24F21"/>
-  </w:rsids>
-  <m:mathPr>
-    <m:mathFont m:val="Cambria Math"/>
-    <m:brkBin m:val="before"/>
-    <m:brkBinSub m:val="--"/>
-    <m:smallFrac m:val="0"/>
-    <m:dispDef/>
-    <m:lMargin m:val="0"/>
-    <m:rMargin m:val="0"/>
-    <m:defJc m:val="centerGroup"/>
-    <m:wrapIndent m:val="1440"/>
-    <m:intLim m:val="subSup"/>
-    <m:naryLim m:val="undOvr"/>
-  </m:mathPr>
-  <w:themeFontLang w:val="es-419"/>
-  <w:clrSchemeMapping w:bg1="light1" w:t1="dark1" w:bg2="light2" w:t2="dark2" w:accent1="accent1" w:accent2="accent2" w:accent3="accent3" w:accent4="accent4" w:accent5="accent5" w:accent6="accent6" w:hyperlink="hyperlink" w:followedHyperlink="followedHyperlink"/>
-  <w:decimalSymbol w:val="."/>
-  <w:listSeparator w:val=";"/>
-  <w15:chartTrackingRefBased/>
-</w:settings>
-</file>
-
-<file path=word/glossary/styles.xml><?xml version="1.0" encoding="utf-8"?>
-<w:styles xmlns:mc="http://schemas.openxmlformats.org/markup-compatibility/2006" xmlns:r="http://schemas.openxmlformats.org/officeDocument/2006/relationships" xmlns:w="http://schemas.openxmlformats.org/wordprocessingml/2006/main" xmlns:w14="http://schemas.microsoft.com/office/word/2010/wordml" xmlns:w15="http://schemas.microsoft.com/office/word/2012/wordml" xmlns:w16cid="http://schemas.microsoft.com/office/word/2016/wordml/cid" xmlns:w16se="http://schemas.microsoft.com/office/word/2015/wordml/symex" mc:Ignorable="w14 w15 w16se w16cid">
-  <w:docDefaults>
-    <w:rPrDefault>
-      <w:rPr>
-        <w:rFonts w:asciiTheme="minorHAnsi" w:eastAsiaTheme="minorEastAsia" w:hAnsiTheme="minorHAnsi" w:cstheme="minorBidi"/>
-        <w:sz w:val="22"/>
-        <w:szCs w:val="22"/>
-        <w:lang w:val="es-419" w:eastAsia="es-419" w:bidi="ar-SA"/>
-      </w:rPr>
-    </w:rPrDefault>
-    <w:pPrDefault>
-      <w:pPr>
-        <w:spacing w:after="160" w:line="259" w:lineRule="auto"/>
-      </w:pPr>
-    </w:pPrDefault>
-  </w:docDefaults>
-  <w:latentStyles w:defLockedState="0" w:defUIPriority="99" w:defSemiHidden="0" w:defUnhideWhenUsed="0" w:defQFormat="0" w:count="375">
-    <w:lsdException w:name="Normal" w:uiPriority="0" w:qFormat="1"/>
-    <w:lsdException w:name="heading 1" w:uiPriority="9" w:qFormat="1"/>
-    <w:lsdException w:name="heading 2" w:semiHidden="1" w:uiPriority="9" w:unhideWhenUsed="1" w:qFormat="1"/>
-    <w:lsdException w:name="heading 3" w:semiHidden="1" w:uiPriority="9" w:unhideWhenUsed="1" w:qFormat="1"/>
-    <w:lsdException w:name="heading 4" w:semiHidden="1" w:uiPriority="9" w:unhideWhenUsed="1" w:qFormat="1"/>
-    <w:lsdException w:name="heading 5" w:semiHidden="1" w:uiPriority="9" w:unhideWhenUsed="1" w:qFormat="1"/>
-    <w:lsdException w:name="heading 6" w:semiHidden="1" w:uiPriority="9" w:unhideWhenUsed="1" w:qFormat="1"/>
-    <w:lsdException w:name="heading 7" w:semiHidden="1" w:uiPriority="9" w:unhideWhenUsed="1" w:qFormat="1"/>
-    <w:lsdException w:name="heading 8" w:semiHidden="1" w:uiPriority="9" w:unhideWhenUsed="1" w:qFormat="1"/>
-    <w:lsdException w:name="heading 9" w:semiHidden="1" w:uiPriority="9" w:unhideWhenUsed="1" w:qFormat="1"/>
-    <w:lsdException w:name="index 1" w:semiHidden="1" w:unhideWhenUsed="1"/>
-    <w:lsdException w:name="index 2" w:semiHidden="1" w:unhideWhenUsed="1"/>
-    <w:lsdException w:name="index 3" w:semiHidden="1" w:unhideWhenUsed="1"/>
-    <w:lsdException w:name="index 4" w:semiHidden="1" w:unhideWhenUsed="1"/>
-    <w:lsdException w:name="index 5" w:semiHidden="1" w:unhideWhenUsed="1"/>
-    <w:lsdException w:name="index 6" w:semiHidden="1" w:unhideWhenUsed="1"/>
-    <w:lsdException w:name="index 7" w:semiHidden="1" w:unhideWhenUsed="1"/>
-    <w:lsdException w:name="index 8" w:semiHidden="1" w:unhideWhenUsed="1"/>
-    <w:lsdException w:name="index 9" w:semiHidden="1" w:unhideWhenUsed="1"/>
-    <w:lsdException w:name="toc 1" w:semiHidden="1" w:uiPriority="39" w:unhideWhenUsed="1"/>
-    <w:lsdException w:name="toc 2" w:semiHidden="1" w:uiPriority="39" w:unhideWhenUsed="1"/>
-    <w:lsdException w:name="toc 3" w:semiHidden="1" w:uiPriority="39" w:unhideWhenUsed="1"/>
-    <w:lsdException w:name="toc 4" w:semiHidden="1" w:uiPriority="39" w:unhideWhenUsed="1"/>
-    <w:lsdException w:name="toc 5" w:semiHidden="1" w:uiPriority="39" w:unhideWhenUsed="1"/>
-    <w:lsdException w:name="toc 6" w:semiHidden="1" w:uiPriority="39" w:unhideWhenUsed="1"/>
-    <w:lsdException w:name="toc 7" w:semiHidden="1" w:uiPriority="39" w:unhideWhenUsed="1"/>
-    <w:lsdException w:name="toc 8" w:semiHidden="1" w:uiPriority="39" w:unhideWhenUsed="1"/>
-    <w:lsdException w:name="toc 9" w:semiHidden="1" w:uiPriority="39" w:unhideWhenUsed="1"/>
-    <w:lsdException w:name="Normal Indent" w:semiHidden="1" w:unhideWhenUsed="1"/>
-    <w:lsdException w:name="footnote text" w:semiHidden="1" w:unhideWhenUsed="1"/>
-    <w:lsdException w:name="annotation text" w:semiHidden="1" w:unhideWhenUsed="1"/>
-    <w:lsdException w:name="header" w:semiHidden="1" w:unhideWhenUsed="1"/>
-    <w:lsdException w:name="footer" w:semiHidden="1" w:unhideWhenUsed="1"/>
-    <w:lsdException w:name="index heading" w:semiHidden="1" w:unhideWhenUsed="1"/>
-    <w:lsdException w:name="caption" w:semiHidden="1" w:uiPriority="35" w:unhideWhenUsed="1" w:qFormat="1"/>
-    <w:lsdException w:name="table of figures" w:semiHidden="1" w:unhideWhenUsed="1"/>
-    <w:lsdException w:name="envelope address" w:semiHidden="1" w:unhideWhenUsed="1"/>
-    <w:lsdException w:name="envelope return" w:semiHidden="1" w:unhideWhenUsed="1"/>
-    <w:lsdException w:name="footnote reference" w:semiHidden="1" w:unhideWhenUsed="1"/>
-    <w:lsdException w:name="annotation reference" w:semiHidden="1" w:unhideWhenUsed="1"/>
-    <w:lsdException w:name="line number" w:semiHidden="1" w:unhideWhenUsed="1"/>
-    <w:lsdException w:name="page number" w:semiHidden="1" w:unhideWhenUsed="1"/>
-    <w:lsdException w:name="endnote reference" w:semiHidden="1" w:unhideWhenUsed="1"/>
-    <w:lsdException w:name="endnote text" w:semiHidden="1" w:unhideWhenUsed="1"/>
-    <w:lsdException w:name="table of authorities" w:semiHidden="1" w:unhideWhenUsed="1"/>
-    <w:lsdException w:name="macro" w:semiHidden="1" w:unhideWhenUsed="1"/>
-    <w:lsdException w:name="toa heading" w:semiHidden="1" w:unhideWhenUsed="1"/>
-    <w:lsdException w:name="List" w:semiHidden="1" w:unhideWhenUsed="1"/>
-    <w:lsdException w:name="List Bullet" w:semiHidden="1" w:unhideWhenUsed="1"/>
-    <w:lsdException w:name="List Number" w:semiHidden="1" w:unhideWhenUsed="1"/>
-    <w:lsdException w:name="List 2" w:semiHidden="1" w:unhideWhenUsed="1"/>
-    <w:lsdException w:name="List 3" w:semiHidden="1" w:unhideWhenUsed="1"/>
-    <w:lsdException w:name="List 4" w:semiHidden="1" w:unhideWhenUsed="1"/>
-    <w:lsdException w:name="List 5" w:semiHidden="1" w:unhideWhenUsed="1"/>
-    <w:lsdException w:name="List Bullet 2" w:semiHidden="1" w:unhideWhenUsed="1"/>
-    <w:lsdException w:name="List Bullet 3" w:semiHidden="1" w:unhideWhenUsed="1"/>
-    <w:lsdException w:name="List Bullet 4" w:semiHidden="1" w:unhideWhenUsed="1"/>
-    <w:lsdException w:name="List Bullet 5" w:semiHidden="1" w:unhideWhenUsed="1"/>
-    <w:lsdException w:name="List Number 2" w:semiHidden="1" w:unhideWhenUsed="1"/>
-    <w:lsdException w:name="List Number 3" w:semiHidden="1" w:unhideWhenUsed="1"/>
-    <w:lsdException w:name="List Number 4" w:semiHidden="1" w:unhideWhenUsed="1"/>
-    <w:lsdException w:name="List Number 5" w:semiHidden="1" w:unhideWhenUsed="1"/>
-    <w:lsdException w:name="Title" w:uiPriority="10" w:qFormat="1"/>
-    <w:lsdException w:name="Closing" w:semiHidden="1" w:unhideWhenUsed="1"/>
-    <w:lsdException w:name="Signature" w:semiHidden="1" w:unhideWhenUsed="1"/>
-    <w:lsdException w:name="Default Paragraph Font" w:semiHidden="1" w:uiPriority="1" w:unhideWhenUsed="1"/>
-    <w:lsdException w:name="Body Text" w:semiHidden="1" w:unhideWhenUsed="1"/>
-    <w:lsdException w:name="Body Text Indent" w:semiHidden="1" w:unhideWhenUsed="1"/>
-    <w:lsdException w:name="List Continue" w:semiHidden="1" w:unhideWhenUsed="1"/>
-    <w:lsdException w:name="List Continue 2" w:semiHidden="1" w:unhideWhenUsed="1"/>
-    <w:lsdException w:name="List Continue 3" w:semiHidden="1" w:unhideWhenUsed="1"/>
-    <w:lsdException w:name="List Continue 4" w:semiHidden="1" w:unhideWhenUsed="1"/>
-    <w:lsdException w:name="List Continue 5" w:semiHidden="1" w:unhideWhenUsed="1"/>
-    <w:lsdException w:name="Message Header" w:semiHidden="1" w:unhideWhenUsed="1"/>
-    <w:lsdException w:name="Subtitle" w:uiPriority="11" w:qFormat="1"/>
-    <w:lsdException w:name="Salutation" w:semiHidden="1" w:unhideWhenUsed="1"/>
-    <w:lsdException w:name="Date" w:semiHidden="1" w:unhideWhenUsed="1"/>
-    <w:lsdException w:name="Body Text First Indent" w:semiHidden="1" w:unhideWhenUsed="1"/>
-    <w:lsdException w:name="Body Text First Indent 2" w:semiHidden="1" w:unhideWhenUsed="1"/>
-    <w:lsdException w:name="Note Heading" w:semiHidden="1" w:unhideWhenUsed="1"/>
-    <w:lsdException w:name="Body Text 2" w:semiHidden="1" w:unhideWhenUsed="1"/>
-    <w:lsdException w:name="Body Text 3" w:semiHidden="1" w:unhideWhenUsed="1"/>
-    <w:lsdException w:name="Body Text Indent 2" w:semiHidden="1" w:unhideWhenUsed="1"/>
-    <w:lsdException w:name="Body Text Indent 3" w:semiHidden="1" w:unhideWhenUsed="1"/>
-    <w:lsdException w:name="Block Text" w:semiHidden="1" w:unhideWhenUsed="1"/>
-    <w:lsdException w:name="Hyperlink" w:semiHidden="1" w:unhideWhenUsed="1"/>
-    <w:lsdException w:name="FollowedHyperlink" w:semiHidden="1" w:unhideWhenUsed="1"/>
-    <w:lsdException w:name="Strong" w:uiPriority="22" w:qFormat="1"/>
-    <w:lsdException w:name="Emphasis" w:uiPriority="20" w:qFormat="1"/>
-    <w:lsdException w:name="Document Map" w:semiHidden="1" w:unhideWhenUsed="1"/>
-    <w:lsdException w:name="Plain Text" w:semiHidden="1" w:unhideWhenUsed="1"/>
-    <w:lsdException w:name="E-mail Signature" w:semiHidden="1" w:unhideWhenUsed="1"/>
-    <w:lsdException w:name="HTML Top of Form" w:semiHidden="1" w:unhideWhenUsed="1"/>
-    <w:lsdException w:name="HTML Bottom of Form" w:semiHidden="1" w:unhideWhenUsed="1"/>
-    <w:lsdException w:name="Normal (Web)" w:semiHidden="1" w:unhideWhenUsed="1"/>
-    <w:lsdException w:name="HTML Acronym" w:semiHidden="1" w:unhideWhenUsed="1"/>
-    <w:lsdException w:name="HTML Address" w:semiHidden="1" w:unhideWhenUsed="1"/>
-    <w:lsdException w:name="HTML Cite" w:semiHidden="1" w:unhideWhenUsed="1"/>
-    <w:lsdException w:name="HTML Code" w:semiHidden="1" w:unhideWhenUsed="1"/>
-    <w:lsdException w:name="HTML Definition" w:semiHidden="1" w:unhideWhenUsed="1"/>
-    <w:lsdException w:name="HTML Keyboard" w:semiHidden="1" w:unhideWhenUsed="1"/>
-    <w:lsdException w:name="HTML Preformatted" w:semiHidden="1" w:unhideWhenUsed="1"/>
-    <w:lsdException w:name="HTML Sample" w:semiHidden="1" w:unhideWhenUsed="1"/>
-    <w:lsdException w:name="HTML Typewriter" w:semiHidden="1" w:unhideWhenUsed="1"/>
-    <w:lsdException w:name="HTML Variable" w:semiHidden="1" w:unhideWhenUsed="1"/>
-    <w:lsdException w:name="Normal Table" w:semiHidden="1" w:unhideWhenUsed="1"/>
-    <w:lsdException w:name="annotation subject" w:semiHidden="1" w:unhideWhenUsed="1"/>
-    <w:lsdException w:name="No List" w:semiHidden="1" w:unhideWhenUsed="1"/>
-    <w:lsdException w:name="Outline List 1" w:semiHidden="1" w:unhideWhenUsed="1"/>
-    <w:lsdException w:name="Outline List 2" w:semiHidden="1" w:unhideWhenUsed="1"/>
-    <w:lsdException w:name="Outline List 3" w:semiHidden="1" w:unhideWhenUsed="1"/>
-    <w:lsdException w:name="Table Simple 1" w:semiHidden="1" w:unhideWhenUsed="1"/>
-    <w:lsdException w:name="Table Simple 2" w:semiHidden="1" w:unhideWhenUsed="1"/>
-    <w:lsdException w:name="Table Simple 3" w:semiHidden="1" w:unhideWhenUsed="1"/>
-    <w:lsdException w:name="Table Classic 1" w:semiHidden="1" w:unhideWhenUsed="1"/>
-    <w:lsdException w:name="Table Classic 2" w:semiHidden="1" w:unhideWhenUsed="1"/>
-    <w:lsdException w:name="Table Classic 3" w:semiHidden="1" w:unhideWhenUsed="1"/>
-    <w:lsdException w:name="Table Classic 4" w:semiHidden="1" w:unhideWhenUsed="1"/>
-    <w:lsdException w:name="Table Colorful 1" w:semiHidden="1" w:unhideWhenUsed="1"/>
-    <w:lsdException w:name="Table Colorful 2" w:semiHidden="1" w:unhideWhenUsed="1"/>
-    <w:lsdException w:name="Table Colorful 3" w:semiHidden="1" w:unhideWhenUsed="1"/>
-    <w:lsdException w:name="Table Columns 1" w:semiHidden="1" w:unhideWhenUsed="1"/>
-    <w:lsdException w:name="Table Columns 2" w:semiHidden="1" w:unhideWhenUsed="1"/>
-    <w:lsdException w:name="Table Columns 3" w:semiHidden="1" w:unhideWhenUsed="1"/>
-    <w:lsdException w:name="Table Columns 4" w:semiHidden="1" w:unhideWhenUsed="1"/>
-    <w:lsdException w:name="Table Columns 5" w:semiHidden="1" w:unhideWhenUsed="1"/>
-    <w:lsdException w:name="Table Grid 1" w:semiHidden="1" w:unhideWhenUsed="1"/>
-    <w:lsdException w:name="Table Grid 2" w:semiHidden="1" w:unhideWhenUsed="1"/>
-    <w:lsdException w:name="Table Grid 3" w:semiHidden="1" w:unhideWhenUsed="1"/>
-    <w:lsdException w:name="Table Grid 4" w:semiHidden="1" w:unhideWhenUsed="1"/>
-    <w:lsdException w:name="Table Grid 5" w:semiHidden="1" w:unhideWhenUsed="1"/>
-    <w:lsdException w:name="Table Grid 6" w:semiHidden="1" w:unhideWhenUsed="1"/>
-    <w:lsdException w:name="Table Grid 7" w:semiHidden="1" w:unhideWhenUsed="1"/>
-    <w:lsdException w:name="Table Grid 8" w:semiHidden="1" w:unhideWhenUsed="1"/>
-    <w:lsdException w:name="Table List 1" w:semiHidden="1" w:unhideWhenUsed="1"/>
-    <w:lsdException w:name="Table List 2" w:semiHidden="1" w:unhideWhenUsed="1"/>
-    <w:lsdException w:name="Table List 3" w:semiHidden="1" w:unhideWhenUsed="1"/>
-    <w:lsdException w:name="Table List 4" w:semiHidden="1" w:unhideWhenUsed="1"/>
-    <w:lsdException w:name="Table List 5" w:semiHidden="1" w:unhideWhenUsed="1"/>
-    <w:lsdException w:name="Table List 6" w:semiHidden="1" w:unhideWhenUsed="1"/>
-    <w:lsdException w:name="Table List 7" w:semiHidden="1" w:unhideWhenUsed="1"/>
-    <w:lsdException w:name="Table List 8" w:semiHidden="1" w:unhideWhenUsed="1"/>
-    <w:lsdException w:name="Table 3D effects 1" w:semiHidden="1" w:unhideWhenUsed="1"/>
-    <w:lsdException w:name="Table 3D effects 2" w:semiHidden="1" w:unhideWhenUsed="1"/>
-    <w:lsdException w:name="Table 3D effects 3" w:semiHidden="1" w:unhideWhenUsed="1"/>
-    <w:lsdException w:name="Table Contemporary" w:semiHidden="1" w:unhideWhenUsed="1"/>
-    <w:lsdException w:name="Table Elegant" w:semiHidden="1" w:unhideWhenUsed="1"/>
-    <w:lsdException w:name="Table Professional" w:semiHidden="1" w:unhideWhenUsed="1"/>
-    <w:lsdException w:name="Table Subtle 1" w:semiHidden="1" w:unhideWhenUsed="1"/>
-    <w:lsdException w:name="Table Subtle 2" w:semiHidden="1" w:unhideWhenUsed="1"/>
-    <w:lsdException w:name="Table Web 1" w:semiHidden="1" w:unhideWhenUsed="1"/>
-    <w:lsdException w:name="Table Web 2" w:semiHidden="1" w:unhideWhenUsed="1"/>
-    <w:lsdException w:name="Table Web 3" w:semiHidden="1" w:unhideWhenUsed="1"/>
-    <w:lsdException w:name="Balloon Text" w:semiHidden="1" w:unhideWhenUsed="1"/>
-    <w:lsdException w:name="Table Grid" w:uiPriority="39"/>
-    <w:lsdException w:name="Table Theme" w:semiHidden="1" w:unhideWhenUsed="1"/>
-    <w:lsdException w:name="Placeholder Text" w:semiHidden="1"/>
-    <w:lsdException w:name="No Spacing" w:uiPriority="1" w:qFormat="1"/>
-    <w:lsdException w:name="Light Shading" w:uiPriority="60"/>
-    <w:lsdException w:name="Light List" w:uiPriority="61"/>
-    <w:lsdException w:name="Light Grid" w:uiPriority="62"/>
-    <w:lsdException w:name="Medium Shading 1" w:uiPriority="63"/>
-    <w:lsdException w:name="Medium Shading 2" w:uiPriority="64"/>
-    <w:lsdException w:name="Medium List 1" w:uiPriority="65"/>
-    <w:lsdException w:name="Medium List 2" w:uiPriority="66"/>
-    <w:lsdException w:name="Medium Grid 1" w:uiPriority="67"/>
-    <w:lsdException w:name="Medium Grid 2" w:uiPriority="68"/>
-    <w:lsdException w:name="Medium Grid 3" w:uiPriority="69"/>
-    <w:lsdException w:name="Dark List" w:uiPriority="70"/>
-    <w:lsdException w:name="Colorful Shading" w:uiPriority="71"/>
-    <w:lsdException w:name="Colorful List" w:uiPriority="72"/>
-    <w:lsdException w:name="Colorful Grid" w:uiPriority="73"/>
-    <w:lsdException w:name="Light Shading Accent 1" w:uiPriority="60"/>
-    <w:lsdException w:name="Light List Accent 1" w:uiPriority="61"/>
-    <w:lsdException w:name="Light Grid Accent 1" w:uiPriority="62"/>
-    <w:lsdException w:name="Medium Shading 1 Accent 1" w:uiPriority="63"/>
-    <w:lsdException w:name="Medium Shading 2 Accent 1" w:uiPriority="64"/>
-    <w:lsdException w:name="Medium List 1 Accent 1" w:uiPriority="65"/>
-    <w:lsdException w:name="Revision" w:semiHidden="1"/>
-    <w:lsdException w:name="List Paragraph" w:uiPriority="34" w:qFormat="1"/>
-    <w:lsdException w:name="Quote" w:uiPriority="29" w:qFormat="1"/>
-    <w:lsdException w:name="Intense Quote" w:uiPriority="30" w:qFormat="1"/>
-    <w:lsdException w:name="Medium List 2 Accent 1" w:uiPriority="66"/>
-    <w:lsdException w:name="Medium Grid 1 Accent 1" w:uiPriority="67"/>
-    <w:lsdException w:name="Medium Grid 2 Accent 1" w:uiPriority="68"/>
-    <w:lsdException w:name="Medium Grid 3 Accent 1" w:uiPriority="69"/>
-    <w:lsdException w:name="Dark List Accent 1" w:uiPriority="70"/>
-    <w:lsdException w:name="Colorful Shading Accent 1" w:uiPriority="71"/>
-    <w:lsdException w:name="Colorful List Accent 1" w:uiPriority="72"/>
-    <w:lsdException w:name="Colorful Grid Accent 1" w:uiPriority="73"/>
-    <w:lsdException w:name="Light Shading Accent 2" w:uiPriority="60"/>
-    <w:lsdException w:name="Light List Accent 2" w:uiPriority="61"/>
-    <w:lsdException w:name="Light Grid Accent 2" w:uiPriority="62"/>
-    <w:lsdException w:name="Medium Shading 1 Accent 2" w:uiPriority="63"/>
-    <w:lsdException w:name="Medium Shading 2 Accent 2" w:uiPriority="64"/>
-    <w:lsdException w:name="Medium List 1 Accent 2" w:uiPriority="65"/>
-    <w:lsdException w:name="Medium List 2 Accent 2" w:uiPriority="66"/>
-    <w:lsdException w:name="Medium Grid 1 Accent 2" w:uiPriority="67"/>
-    <w:lsdException w:name="Medium Grid 2 Accent 2" w:uiPriority="68"/>
-    <w:lsdException w:name="Medium Grid 3 Accent 2" w:uiPriority="69"/>
-    <w:lsdException w:name="Dark List Accent 2" w:uiPriority="70"/>
-    <w:lsdException w:name="Colorful Shading Accent 2" w:uiPriority="71"/>
-    <w:lsdException w:name="Colorful List Accent 2" w:uiPriority="72"/>
-    <w:lsdException w:name="Colorful Grid Accent 2" w:uiPriority="73"/>
-    <w:lsdException w:name="Light Shading Accent 3" w:uiPriority="60"/>
-    <w:lsdException w:name="Light List Accent 3" w:uiPriority="61"/>
-    <w:lsdException w:name="Light Grid Accent 3" w:uiPriority="62"/>
-    <w:lsdException w:name="Medium Shading 1 Accent 3" w:uiPriority="63"/>
-    <w:lsdException w:name="Medium Shading 2 Accent 3" w:uiPriority="64"/>
-    <w:lsdException w:name="Medium List 1 Accent 3" w:uiPriority="65"/>
-    <w:lsdException w:name="Medium List 2 Accent 3" w:uiPriority="66"/>
-    <w:lsdException w:name="Medium Grid 1 Accent 3" w:uiPriority="67"/>
-    <w:lsdException w:name="Medium Grid 2 Accent 3" w:uiPriority="68"/>
-    <w:lsdException w:name="Medium Grid 3 Accent 3" w:uiPriority="69"/>
-    <w:lsdException w:name="Dark List Accent 3" w:uiPriority="70"/>
-    <w:lsdException w:name="Colorful Shading Accent 3" w:uiPriority="71"/>
-    <w:lsdException w:name="Colorful List Accent 3" w:uiPriority="72"/>
-    <w:lsdException w:name="Colorful Grid Accent 3" w:uiPriority="73"/>
-    <w:lsdException w:name="Light Shading Accent 4" w:uiPriority="60"/>
-    <w:lsdException w:name="Light List Accent 4" w:uiPriority="61"/>
-    <w:lsdException w:name="Light Grid Accent 4" w:uiPriority="62"/>
-    <w:lsdException w:name="Medium Shading 1 Accent 4" w:uiPriority="63"/>
-    <w:lsdException w:name="Medium Shading 2 Accent 4" w:uiPriority="64"/>
-    <w:lsdException w:name="Medium List 1 Accent 4" w:uiPriority="65"/>
-    <w:lsdException w:name="Medium List 2 Accent 4" w:uiPriority="66"/>
-    <w:lsdException w:name="Medium Grid 1 Accent 4" w:uiPriority="67"/>
-    <w:lsdException w:name="Medium Grid 2 Accent 4" w:uiPriority="68"/>
-    <w:lsdException w:name="Medium Grid 3 Accent 4" w:uiPriority="69"/>
-    <w:lsdException w:name="Dark List Accent 4" w:uiPriority="70"/>
-    <w:lsdException w:name="Colorful Shading Accent 4" w:uiPriority="71"/>
-    <w:lsdException w:name="Colorful List Accent 4" w:uiPriority="72"/>
-    <w:lsdException w:name="Colorful Grid Accent 4" w:uiPriority="73"/>
-    <w:lsdException w:name="Light Shading Accent 5" w:uiPriority="60"/>
-    <w:lsdException w:name="Light List Accent 5" w:uiPriority="61"/>
-    <w:lsdException w:name="Light Grid Accent 5" w:uiPriority="62"/>
-    <w:lsdException w:name="Medium Shading 1 Accent 5" w:uiPriority="63"/>
-    <w:lsdException w:name="Medium Shading 2 Accent 5" w:uiPriority="64"/>
-    <w:lsdException w:name="Medium List 1 Accent 5" w:uiPriority="65"/>
-    <w:lsdException w:name="Medium List 2 Accent 5" w:uiPriority="66"/>
-    <w:lsdException w:name="Medium Grid 1 Accent 5" w:uiPriority="67"/>
-    <w:lsdException w:name="Medium Grid 2 Accent 5" w:uiPriority="68"/>
-    <w:lsdException w:name="Medium Grid 3 Accent 5" w:uiPriority="69"/>
-    <w:lsdException w:name="Dark List Accent 5" w:uiPriority="70"/>
-    <w:lsdException w:name="Colorful Shading Accent 5" w:uiPriority="71"/>
-    <w:lsdException w:name="Colorful List Accent 5" w:uiPriority="72"/>
-    <w:lsdException w:name="Colorful Grid Accent 5" w:uiPriority="73"/>
-    <w:lsdException w:name="Light Shading Accent 6" w:uiPriority="60"/>
-    <w:lsdException w:name="Light List Accent 6" w:uiPriority="61"/>
-    <w:lsdException w:name="Light Grid Accent 6" w:uiPriority="62"/>
-    <w:lsdException w:name="Medium Shading 1 Accent 6" w:uiPriority="63"/>
-    <w:lsdException w:name="Medium Shading 2 Accent 6" w:uiPriority="64"/>
-    <w:lsdException w:name="Medium List 1 Accent 6" w:uiPriority="65"/>
-    <w:lsdException w:name="Medium List 2 Accent 6" w:uiPriority="66"/>
-    <w:lsdException w:name="Medium Grid 1 Accent 6" w:uiPriority="67"/>
-    <w:lsdException w:name="Medium Grid 2 Accent 6" w:uiPriority="68"/>
-    <w:lsdException w:name="Medium Grid 3 Accent 6" w:uiPriority="69"/>
-    <w:lsdException w:name="Dark List Accent 6" w:uiPriority="70"/>
-    <w:lsdException w:name="Colorful Shading Accent 6" w:uiPriority="71"/>
-    <w:lsdException w:name="Colorful List Accent 6" w:uiPriority="72"/>
-    <w:lsdException w:name="Colorful Grid Accent 6" w:uiPriority="73"/>
-    <w:lsdException w:name="Subtle Emphasis" w:uiPriority="19" w:qFormat="1"/>
-    <w:lsdException w:name="Intense Emphasis" w:uiPriority="21" w:qFormat="1"/>
-    <w:lsdException w:name="Subtle Reference" w:uiPriority="31" w:qFormat="1"/>
-    <w:lsdException w:name="Intense Reference" w:uiPriority="32" w:qFormat="1"/>
-    <w:lsdException w:name="Book Title" w:uiPriority="33" w:qFormat="1"/>
-    <w:lsdException w:name="Bibliography" w:semiHidden="1" w:uiPriority="37" w:unhideWhenUsed="1"/>
-    <w:lsdException w:name="TOC Heading" w:semiHidden="1" w:uiPriority="39" w:unhideWhenUsed="1" w:qFormat="1"/>
-    <w:lsdException w:name="Plain Table 1" w:uiPriority="41"/>
-    <w:lsdException w:name="Plain Table 2" w:uiPriority="42"/>
-    <w:lsdException w:name="Plain Table 3" w:uiPriority="43"/>
-    <w:lsdException w:name="Plain Table 4" w:uiPriority="44"/>
-    <w:lsdException w:name="Plain Table 5" w:uiPriority="45"/>
-    <w:lsdException w:name="Grid Table Light" w:uiPriority="40"/>
-    <w:lsdException w:name="Grid Table 1 Light" w:uiPriority="46"/>
-    <w:lsdException w:name="Grid Table 2" w:uiPriority="47"/>
-    <w:lsdException w:name="Grid Table 3" w:uiPriority="48"/>
-    <w:lsdException w:name="Grid Table 4" w:uiPriority="49"/>
-    <w:lsdException w:name="Grid Table 5 Dark" w:uiPriority="50"/>
-    <w:lsdException w:name="Grid Table 6 Colorful" w:uiPriority="51"/>
-    <w:lsdException w:name="Grid Table 7 Colorful" w:uiPriority="52"/>
-    <w:lsdException w:name="Grid Table 1 Light Accent 1" w:uiPriority="46"/>
-    <w:lsdException w:name="Grid Table 2 Accent 1" w:uiPriority="47"/>
-    <w:lsdException w:name="Grid Table 3 Accent 1" w:uiPriority="48"/>
-    <w:lsdException w:name="Grid Table 4 Accent 1" w:uiPriority="49"/>
-    <w:lsdException w:name="Grid Table 5 Dark Accent 1" w:uiPriority="50"/>
-    <w:lsdException w:name="Grid Table 6 Colorful Accent 1" w:uiPriority="51"/>
-    <w:lsdException w:name="Grid Table 7 Colorful Accent 1" w:uiPriority="52"/>
-    <w:lsdException w:name="Grid Table 1 Light Accent 2" w:uiPriority="46"/>
-    <w:lsdException w:name="Grid Table 2 Accent 2" w:uiPriority="47"/>
-    <w:lsdException w:name="Grid Table 3 Accent 2" w:uiPriority="48"/>
-    <w:lsdException w:name="Grid Table 4 Accent 2" w:uiPriority="49"/>
-    <w:lsdException w:name="Grid Table 5 Dark Accent 2" w:uiPriority="50"/>
-    <w:lsdException w:name="Grid Table 6 Colorful Accent 2" w:uiPriority="51"/>
-    <w:lsdException w:name="Grid Table 7 Colorful Accent 2" w:uiPriority="52"/>
-    <w:lsdException w:name="Grid Table 1 Light Accent 3" w:uiPriority="46"/>
-    <w:lsdException w:name="Grid Table 2 Accent 3" w:uiPriority="47"/>
-    <w:lsdException w:name="Grid Table 3 Accent 3" w:uiPriority="48"/>
-    <w:lsdException w:name="Grid Table 4 Accent 3" w:uiPriority="49"/>
-    <w:lsdException w:name="Grid Table 5 Dark Accent 3" w:uiPriority="50"/>
-    <w:lsdException w:name="Grid Table 6 Colorful Accent 3" w:uiPriority="51"/>
-    <w:lsdException w:name="Grid Table 7 Colorful Accent 3" w:uiPriority="52"/>
-    <w:lsdException w:name="Grid Table 1 Light Accent 4" w:uiPriority="46"/>
-    <w:lsdException w:name="Grid Table 2 Accent 4" w:uiPriority="47"/>
-    <w:lsdException w:name="Grid Table 3 Accent 4" w:uiPriority="48"/>
-    <w:lsdException w:name="Grid Table 4 Accent 4" w:uiPriority="49"/>
-    <w:lsdException w:name="Grid Table 5 Dark Accent 4" w:uiPriority="50"/>
-    <w:lsdException w:name="Grid Table 6 Colorful Accent 4" w:uiPriority="51"/>
-    <w:lsdException w:name="Grid Table 7 Colorful Accent 4" w:uiPriority="52"/>
-    <w:lsdException w:name="Grid Table 1 Light Accent 5" w:uiPriority="46"/>
-    <w:lsdException w:name="Grid Table 2 Accent 5" w:uiPriority="47"/>
-    <w:lsdException w:name="Grid Table 3 Accent 5" w:uiPriority="48"/>
-    <w:lsdException w:name="Grid Table 4 Accent 5" w:uiPriority="49"/>
-    <w:lsdException w:name="Grid Table 5 Dark Accent 5" w:uiPriority="50"/>
-    <w:lsdException w:name="Grid Table 6 Colorful Accent 5" w:uiPriority="51"/>
-    <w:lsdException w:name="Grid Table 7 Colorful Accent 5" w:uiPriority="52"/>
-    <w:lsdException w:name="Grid Table 1 Light Accent 6" w:uiPriority="46"/>
-    <w:lsdException w:name="Grid Table 2 Accent 6" w:uiPriority="47"/>
-    <w:lsdException w:name="Grid Table 3 Accent 6" w:uiPriority="48"/>
-    <w:lsdException w:name="Grid Table 4 Accent 6" w:uiPriority="49"/>
-    <w:lsdException w:name="Grid Table 5 Dark Accent 6" w:uiPriority="50"/>
-    <w:lsdException w:name="Grid Table 6 Colorful Accent 6" w:uiPriority="51"/>
-    <w:lsdException w:name="Grid Table 7 Colorful Accent 6" w:uiPriority="52"/>
-    <w:lsdException w:name="List Table 1 Light" w:uiPriority="46"/>
-    <w:lsdException w:name="List Table 2" w:uiPriority="47"/>
-    <w:lsdException w:name="List Table 3" w:uiPriority="48"/>
-    <w:lsdException w:name="List Table 4" w:uiPriority="49"/>
-    <w:lsdException w:name="List Table 5 Dark" w:uiPriority="50"/>
-    <w:lsdException w:name="List Table 6 Colorful" w:uiPriority="51"/>
-    <w:lsdException w:name="List Table 7 Colorful" w:uiPriority="52"/>
-    <w:lsdException w:name="List Table 1 Light Accent 1" w:uiPriority="46"/>
-    <w:lsdException w:name="List Table 2 Accent 1" w:uiPriority="47"/>
-    <w:lsdException w:name="List Table 3 Accent 1" w:uiPriority="48"/>
-    <w:lsdException w:name="List Table 4 Accent 1" w:uiPriority="49"/>
-    <w:lsdException w:name="List Table 5 Dark Accent 1" w:uiPriority="50"/>
-    <w:lsdException w:name="List Table 6 Colorful Accent 1" w:uiPriority="51"/>
-    <w:lsdException w:name="List Table 7 Colorful Accent 1" w:uiPriority="52"/>
-    <w:lsdException w:name="List Table 1 Light Accent 2" w:uiPriority="46"/>
-    <w:lsdException w:name="List Table 2 Accent 2" w:uiPriority="47"/>
-    <w:lsdException w:name="List Table 3 Accent 2" w:uiPriority="48"/>
-    <w:lsdException w:name="List Table 4 Accent 2" w:uiPriority="49"/>
-    <w:lsdException w:name="List Table 5 Dark Accent 2" w:uiPriority="50"/>
-    <w:lsdException w:name="List Table 6 Colorful Accent 2" w:uiPriority="51"/>
-    <w:lsdException w:name="List Table 7 Colorful Accent 2" w:uiPriority="52"/>
-    <w:lsdException w:name="List Table 1 Light Accent 3" w:uiPriority="46"/>
-    <w:lsdException w:name="List Table 2 Accent 3" w:uiPriority="47"/>
-    <w:lsdException w:name="List Table 3 Accent 3" w:uiPriority="48"/>
-    <w:lsdException w:name="List Table 4 Accent 3" w:uiPriority="49"/>
-    <w:lsdException w:name="List Table 5 Dark Accent 3" w:uiPriority="50"/>
-    <w:lsdException w:name="List Table 6 Colorful Accent 3" w:uiPriority="51"/>
-    <w:lsdException w:name="List Table 7 Colorful Accent 3" w:uiPriority="52"/>
-    <w:lsdException w:name="List Table 1 Light Accent 4" w:uiPriority="46"/>
-    <w:lsdException w:name="List Table 2 Accent 4" w:uiPriority="47"/>
-    <w:lsdException w:name="List Table 3 Accent 4" w:uiPriority="48"/>
-    <w:lsdException w:name="List Table 4 Accent 4" w:uiPriority="49"/>
-    <w:lsdException w:name="List Table 5 Dark Accent 4" w:uiPriority="50"/>
-    <w:lsdException w:name="List Table 6 Colorful Accent 4" w:uiPriority="51"/>
-    <w:lsdException w:name="List Table 7 Colorful Accent 4" w:uiPriority="52"/>
-    <w:lsdException w:name="List Table 1 Light Accent 5" w:uiPriority="46"/>
-    <w:lsdException w:name="List Table 2 Accent 5" w:uiPriority="47"/>
-    <w:lsdException w:name="List Table 3 Accent 5" w:uiPriority="48"/>
-    <w:lsdException w:name="List Table 4 Accent 5" w:uiPriority="49"/>
-    <w:lsdException w:name="List Table 5 Dark Accent 5" w:uiPriority="50"/>
-    <w:lsdException w:name="List Table 6 Colorful Accent 5" w:uiPriority="51"/>
-    <w:lsdException w:name="List Table 7 Colorful Accent 5" w:uiPriority="52"/>
-    <w:lsdException w:name="List Table 1 Light Accent 6" w:uiPriority="46"/>
-    <w:lsdException w:name="List Table 2 Accent 6" w:uiPriority="47"/>
-    <w:lsdException w:name="List Table 3 Accent 6" w:uiPriority="48"/>
-    <w:lsdException w:name="List Table 4 Accent 6" w:uiPriority="49"/>
-    <w:lsdException w:name="List Table 5 Dark Accent 6" w:uiPriority="50"/>
-    <w:lsdException w:name="List Table 6 Colorful Accent 6" w:uiPriority="51"/>
-    <w:lsdException w:name="List Table 7 Colorful Accent 6" w:uiPriority="52"/>
-    <w:lsdException w:name="Mention" w:semiHidden="1" w:unhideWhenUsed="1"/>
-    <w:lsdException w:name="Smart Hyperlink" w:semiHidden="1" w:unhideWhenUsed="1"/>
-    <w:lsdException w:name="Hashtag" w:semiHidden="1" w:unhideWhenUsed="1"/>
-    <w:lsdException w:name="Unresolved Mention" w:semiHidden="1" w:unhideWhenUsed="1"/>
-  </w:latentStyles>
-  <w:style w:type="paragraph" w:default="1" w:styleId="Normal">
-    <w:name w:val="Normal"/>
-    <w:qFormat/>
-  </w:style>
-  <w:style w:type="character" w:default="1" w:styleId="Fuentedeprrafopredeter">
-    <w:name w:val="Default Paragraph Font"/>
-    <w:uiPriority w:val="1"/>
-    <w:semiHidden/>
-    <w:unhideWhenUsed/>
-  </w:style>
-  <w:style w:type="table" w:default="1" w:styleId="Tablanormal">
-    <w:name w:val="Normal Table"/>
-    <w:uiPriority w:val="99"/>
-    <w:semiHidden/>
-    <w:unhideWhenUsed/>
-    <w:tblPr>
-      <w:tblInd w:w="0" w:type="dxa"/>
-      <w:tblCellMar>
-        <w:top w:w="0" w:type="dxa"/>
-        <w:left w:w="108" w:type="dxa"/>
-        <w:bottom w:w="0" w:type="dxa"/>
-        <w:right w:w="108" w:type="dxa"/>
-      </w:tblCellMar>
-    </w:tblPr>
-  </w:style>
-  <w:style w:type="numbering" w:default="1" w:styleId="Sinlista">
-    <w:name w:val="No List"/>
-    <w:uiPriority w:val="99"/>
-    <w:semiHidden/>
-    <w:unhideWhenUsed/>
-  </w:style>
-  <w:style w:type="paragraph" w:customStyle="1" w:styleId="F5C10E4A4B47415AB96D61178CDDA8BE">
-    <w:name w:val="F5C10E4A4B47415AB96D61178CDDA8BE"/>
-    <w:rsid w:val="00D24F21"/>
-  </w:style>
-</w:styles>
-</file>
-
-<file path=word/glossary/webSettings.xml><?xml version="1.0" encoding="utf-8"?>
-<w:webSettings xmlns:mc="http://schemas.openxmlformats.org/markup-compatibility/2006" xmlns:r="http://schemas.openxmlformats.org/officeDocument/2006/relationships" xmlns:w="http://schemas.openxmlformats.org/wordprocessingml/2006/main" xmlns:w14="http://schemas.microsoft.com/office/word/2010/wordml" xmlns:w15="http://schemas.microsoft.com/office/word/2012/wordml" xmlns:w16cid="http://schemas.microsoft.com/office/word/2016/wordml/cid" xmlns:w16se="http://schemas.microsoft.com/office/word/2015/wordml/symex" mc:Ignorable="w14 w15 w16se w16cid">
-  <w:optimizeForBrowser/>
-  <w:allowPNG/>
-</w:webSettings>
-</file>
-
 <file path=word/theme/theme1.xml><?xml version="1.0" encoding="utf-8"?>
 <a:theme xmlns:a="http://schemas.openxmlformats.org/drawingml/2006/main" name="Tema de Office">
   <a:themeElements>
@@ -7043,7 +6444,7 @@
 </file>
 
 <file path=customXml/itemProps1.xml><?xml version="1.0" encoding="utf-8"?>
-<ds:datastoreItem xmlns:ds="http://schemas.openxmlformats.org/officeDocument/2006/customXml" ds:itemID="{0C977283-312E-4E80-8105-82C2413EA3B5}">
+<ds:datastoreItem xmlns:ds="http://schemas.openxmlformats.org/officeDocument/2006/customXml" ds:itemID="{CDF1CD0B-0190-4C74-938F-849D7260FC55}">
   <ds:schemaRefs>
     <ds:schemaRef ds:uri="http://schemas.openxmlformats.org/officeDocument/2006/bibliography"/>
   </ds:schemaRefs>

</xml_diff>